<commit_message>
Template for 14 + begin questions
</commit_message>
<xml_diff>
--- a/12/Questions.docx
+++ b/12/Questions.docx
@@ -17,6 +17,17 @@
           <w:lang w:val="en-US"/>
         </w:rPr>
       </w:pPr>
+      <w:r>
+        <w:rPr>
+          <w:b/>
+          <w:bCs/>
+          <w:sz w:val="32"/>
+          <w:szCs w:val="32"/>
+          <w:u w:val="single"/>
+          <w:lang w:val="en-US"/>
+        </w:rPr>
+        <w:t> </w:t>
+      </w:r>
       <w:proofErr w:type="spellStart"/>
       <w:r>
         <w:rPr>
@@ -130,21 +141,7 @@
               <w:rFonts w:ascii="Cambria Math" w:eastAsiaTheme="minorEastAsia" w:hAnsi="Cambria Math"/>
               <w:lang w:val="en-US"/>
             </w:rPr>
-            <m:t>A→</m:t>
-          </m:r>
-          <m:r>
-            <w:rPr>
-              <w:rFonts w:ascii="Cambria Math" w:eastAsiaTheme="minorEastAsia" w:hAnsi="Cambria Math"/>
-              <w:lang w:val="en-US"/>
-            </w:rPr>
-            <m:t>A+B</m:t>
-          </m:r>
-          <m:r>
-            <w:rPr>
-              <w:rFonts w:ascii="Cambria Math" w:eastAsiaTheme="minorEastAsia" w:hAnsi="Cambria Math"/>
-              <w:lang w:val="en-US"/>
-            </w:rPr>
-            <m:t>|B</m:t>
+            <m:t>A→A+B|B</m:t>
           </m:r>
         </m:oMath>
       </m:oMathPara>
@@ -153,7 +150,7 @@
       <w:pPr>
         <w:spacing w:line="360" w:lineRule="auto"/>
         <w:rPr>
-          <w:rFonts w:eastAsiaTheme="minorEastAsia" w:hint="cs"/>
+          <w:rFonts w:eastAsiaTheme="minorEastAsia"/>
           <w:rtl/>
           <w:lang w:val="en-US"/>
         </w:rPr>
@@ -165,21 +162,7 @@
               <w:rFonts w:ascii="Cambria Math" w:hAnsi="Cambria Math"/>
               <w:lang w:val="en-US"/>
             </w:rPr>
-            <m:t>B→</m:t>
-          </m:r>
-          <m:r>
-            <w:rPr>
-              <w:rFonts w:ascii="Cambria Math" w:hAnsi="Cambria Math"/>
-              <w:lang w:val="en-US"/>
-            </w:rPr>
-            <m:t>C@B</m:t>
-          </m:r>
-          <m:r>
-            <w:rPr>
-              <w:rFonts w:ascii="Cambria Math" w:hAnsi="Cambria Math"/>
-              <w:lang w:val="en-US"/>
-            </w:rPr>
-            <m:t>|C</m:t>
+            <m:t>B→C@B|C</m:t>
           </m:r>
         </m:oMath>
       </m:oMathPara>
@@ -221,6 +204,7 @@
       <w:r>
         <w:rPr>
           <w:rFonts w:eastAsiaTheme="minorEastAsia"/>
+          <w:noProof/>
         </w:rPr>
         <mc:AlternateContent>
           <mc:Choice Requires="wpg">
@@ -5161,7 +5145,7 @@
         <w:bidi/>
         <w:spacing w:line="360" w:lineRule="auto"/>
         <w:rPr>
-          <w:rFonts w:eastAsiaTheme="minorEastAsia" w:hint="cs"/>
+          <w:rFonts w:eastAsiaTheme="minorEastAsia"/>
           <w:rtl/>
           <w:lang w:val="en-US"/>
         </w:rPr>
@@ -5434,14 +5418,7 @@
               <w:rFonts w:ascii="Cambria Math" w:eastAsiaTheme="minorEastAsia" w:hAnsi="Cambria Math"/>
               <w:lang w:val="en-US"/>
             </w:rPr>
-            <m:t xml:space="preserve"> </m:t>
-          </m:r>
-          <m:r>
-            <w:rPr>
-              <w:rFonts w:ascii="Cambria Math" w:eastAsiaTheme="minorEastAsia" w:hAnsi="Cambria Math"/>
-              <w:lang w:val="en-US"/>
-            </w:rPr>
-            <m:t>ε</m:t>
+            <m:t xml:space="preserve"> ε</m:t>
           </m:r>
         </m:oMath>
       </m:oMathPara>
@@ -5551,17 +5528,7 @@
               <w:rFonts w:ascii="Cambria Math" w:eastAsiaTheme="minorEastAsia" w:hAnsi="Cambria Math"/>
               <w:lang w:val="en-US"/>
             </w:rPr>
-            <m:t>A→</m:t>
-          </m:r>
-          <m:r>
-            <m:rPr>
-              <m:sty m:val="bi"/>
-            </m:rPr>
-            <w:rPr>
-              <w:rFonts w:ascii="Cambria Math" w:eastAsiaTheme="minorEastAsia" w:hAnsi="Cambria Math"/>
-              <w:lang w:val="en-US"/>
-            </w:rPr>
-            <m:t>cba</m:t>
+            <m:t>A→cba</m:t>
           </m:r>
           <m:sSup>
             <m:sSupPr>
@@ -6076,14 +6043,7 @@
               <w:rFonts w:ascii="Cambria Math" w:eastAsiaTheme="minorEastAsia" w:hAnsi="Cambria Math"/>
               <w:lang w:val="en-US"/>
             </w:rPr>
-            <m:t xml:space="preserve">→b | </m:t>
-          </m:r>
-          <m:r>
-            <w:rPr>
-              <w:rFonts w:ascii="Cambria Math" w:eastAsiaTheme="minorEastAsia" w:hAnsi="Cambria Math"/>
-              <w:lang w:val="en-US"/>
-            </w:rPr>
-            <m:t>ε</m:t>
+            <m:t>→b | ε</m:t>
           </m:r>
         </m:oMath>
       </m:oMathPara>
@@ -6228,14 +6188,7 @@
               <w:rFonts w:ascii="Cambria Math" w:eastAsiaTheme="minorEastAsia" w:hAnsi="Cambria Math"/>
               <w:lang w:val="en-US"/>
             </w:rPr>
-            <m:t>a</m:t>
-          </m:r>
-          <m:r>
-            <w:rPr>
-              <w:rFonts w:ascii="Cambria Math" w:eastAsiaTheme="minorEastAsia" w:hAnsi="Cambria Math"/>
-              <w:lang w:val="en-US"/>
-            </w:rPr>
-            <m:t>A' | ε</m:t>
+            <m:t>aA' | ε</m:t>
           </m:r>
         </m:oMath>
       </m:oMathPara>
@@ -6285,14 +6238,7 @@
               <w:rFonts w:ascii="Cambria Math" w:eastAsiaTheme="minorEastAsia" w:hAnsi="Cambria Math"/>
               <w:lang w:val="en-US"/>
             </w:rPr>
-            <m:t xml:space="preserve">→b | </m:t>
-          </m:r>
-          <m:r>
-            <w:rPr>
-              <w:rFonts w:ascii="Cambria Math" w:eastAsiaTheme="minorEastAsia" w:hAnsi="Cambria Math"/>
-              <w:lang w:val="en-US"/>
-            </w:rPr>
-            <m:t>ε</m:t>
+            <m:t>→b | ε</m:t>
           </m:r>
         </m:oMath>
       </m:oMathPara>
@@ -6475,17 +6421,7 @@
               <w:rFonts w:ascii="Cambria Math" w:eastAsiaTheme="minorEastAsia" w:hAnsi="Cambria Math"/>
               <w:lang w:val="en-US"/>
             </w:rPr>
-            <m:t xml:space="preserve">→b | </m:t>
-          </m:r>
-          <m:r>
-            <m:rPr>
-              <m:sty m:val="bi"/>
-            </m:rPr>
-            <w:rPr>
-              <w:rFonts w:ascii="Cambria Math" w:eastAsiaTheme="minorEastAsia" w:hAnsi="Cambria Math"/>
-              <w:lang w:val="en-US"/>
-            </w:rPr>
-            <m:t>ε</m:t>
+            <m:t>→b | ε</m:t>
           </m:r>
         </m:oMath>
       </m:oMathPara>
@@ -6688,17 +6624,7 @@
               <w:rFonts w:ascii="Cambria Math" w:eastAsiaTheme="minorEastAsia" w:hAnsi="Cambria Math"/>
               <w:lang w:val="en-US"/>
             </w:rPr>
-            <m:t>a</m:t>
-          </m:r>
-          <m:r>
-            <m:rPr>
-              <m:sty m:val="bi"/>
-            </m:rPr>
-            <w:rPr>
-              <w:rFonts w:ascii="Cambria Math" w:eastAsiaTheme="minorEastAsia" w:hAnsi="Cambria Math"/>
-              <w:lang w:val="en-US"/>
-            </w:rPr>
-            <m:t xml:space="preserve">A' | </m:t>
+            <m:t xml:space="preserve">aA' | </m:t>
           </m:r>
           <w:bookmarkStart w:id="6" w:name="OLE_LINK11"/>
           <m:r>
@@ -6773,27 +6699,7 @@
               <w:rFonts w:ascii="Cambria Math" w:eastAsiaTheme="minorEastAsia" w:hAnsi="Cambria Math"/>
               <w:lang w:val="en-US"/>
             </w:rPr>
-            <m:t>→b |</m:t>
-          </m:r>
-          <m:r>
-            <m:rPr>
-              <m:sty m:val="bi"/>
-            </m:rPr>
-            <w:rPr>
-              <w:rFonts w:ascii="Cambria Math" w:eastAsiaTheme="minorEastAsia" w:hAnsi="Cambria Math"/>
-              <w:lang w:val="en-US"/>
-            </w:rPr>
-            <m:t>ε</m:t>
-          </m:r>
-          <m:r>
-            <m:rPr>
-              <m:sty m:val="bi"/>
-            </m:rPr>
-            <w:rPr>
-              <w:rFonts w:ascii="Cambria Math" w:eastAsiaTheme="minorEastAsia" w:hAnsi="Cambria Math"/>
-              <w:lang w:val="en-US"/>
-            </w:rPr>
-            <m:t xml:space="preserve"> </m:t>
+            <m:t xml:space="preserve">→b |ε </m:t>
           </m:r>
         </m:oMath>
       </m:oMathPara>
@@ -6829,7 +6735,7 @@
         <w:bidi/>
         <w:spacing w:line="360" w:lineRule="auto"/>
         <w:rPr>
-          <w:rFonts w:eastAsiaTheme="minorEastAsia" w:hint="cs"/>
+          <w:rFonts w:eastAsiaTheme="minorEastAsia"/>
           <w:rtl/>
           <w:lang w:val="en-US"/>
         </w:rPr>
@@ -6840,7 +6746,7 @@
         <w:bidi/>
         <w:spacing w:line="360" w:lineRule="auto"/>
         <w:rPr>
-          <w:rFonts w:eastAsiaTheme="minorEastAsia" w:hint="cs"/>
+          <w:rFonts w:eastAsiaTheme="minorEastAsia"/>
           <w:i/>
           <w:rtl/>
           <w:lang w:val="en-US"/>
@@ -7110,14 +7016,7 @@
                   <w:rFonts w:ascii="Cambria Math" w:eastAsiaTheme="minorEastAsia" w:hAnsi="Cambria Math"/>
                   <w:lang w:val="en-US"/>
                 </w:rPr>
-                <m:t xml:space="preserve">a, </m:t>
-              </m:r>
-              <m:r>
-                <w:rPr>
-                  <w:rFonts w:ascii="Cambria Math" w:eastAsiaTheme="minorEastAsia" w:hAnsi="Cambria Math"/>
-                  <w:lang w:val="en-US"/>
-                </w:rPr>
-                <m:t>ε</m:t>
+                <m:t>a, ε</m:t>
               </m:r>
             </m:e>
           </m:d>
@@ -7517,21 +7416,7 @@
               <w:rFonts w:ascii="Cambria Math" w:eastAsiaTheme="minorEastAsia" w:hAnsi="Cambria Math"/>
               <w:lang w:val="en-US"/>
             </w:rPr>
-            <m:t>={</m:t>
-          </m:r>
-          <m:r>
-            <w:rPr>
-              <w:rFonts w:ascii="Cambria Math" w:eastAsiaTheme="minorEastAsia" w:hAnsi="Cambria Math"/>
-              <w:lang w:val="en-US"/>
-            </w:rPr>
-            <m:t>$,</m:t>
-          </m:r>
-          <m:r>
-            <w:rPr>
-              <w:rFonts w:ascii="Cambria Math" w:eastAsiaTheme="minorEastAsia" w:hAnsi="Cambria Math"/>
-              <w:lang w:val="en-US"/>
-            </w:rPr>
-            <m:t>a}</m:t>
+            <m:t>={$,a}</m:t>
           </m:r>
         </m:oMath>
       </m:oMathPara>
@@ -7775,7 +7660,7 @@
               <w:ind w:left="0"/>
               <w:jc w:val="center"/>
               <w:rPr>
-                <w:rFonts w:eastAsiaTheme="minorEastAsia" w:hint="cs"/>
+                <w:rFonts w:eastAsiaTheme="minorEastAsia"/>
                 <w:i/>
                 <w:rtl/>
                 <w:lang w:val="en-US"/>
@@ -8173,7 +8058,7 @@
         <w:bidi/>
         <w:spacing w:line="360" w:lineRule="auto"/>
         <w:rPr>
-          <w:rFonts w:eastAsiaTheme="minorEastAsia" w:hint="cs"/>
+          <w:rFonts w:eastAsiaTheme="minorEastAsia"/>
           <w:i/>
           <w:rtl/>
           <w:lang w:val="en-US"/>
@@ -8382,7 +8267,7 @@
               <w:bidi/>
               <w:spacing w:line="360" w:lineRule="auto"/>
               <w:rPr>
-                <w:rFonts w:eastAsiaTheme="minorEastAsia" w:hint="cs"/>
+                <w:rFonts w:eastAsiaTheme="minorEastAsia"/>
                 <w:i/>
                 <w:rtl/>
                 <w:lang w:val="en-US"/>
@@ -8410,7 +8295,7 @@
               <w:bidi/>
               <w:spacing w:line="360" w:lineRule="auto"/>
               <w:rPr>
-                <w:rFonts w:eastAsiaTheme="minorEastAsia" w:hint="cs"/>
+                <w:rFonts w:eastAsiaTheme="minorEastAsia"/>
                 <w:i/>
                 <w:rtl/>
                 <w:lang w:val="en-US"/>
@@ -8438,7 +8323,7 @@
               <w:bidi/>
               <w:spacing w:line="360" w:lineRule="auto"/>
               <w:rPr>
-                <w:rFonts w:eastAsiaTheme="minorEastAsia" w:hint="cs"/>
+                <w:rFonts w:eastAsiaTheme="minorEastAsia"/>
                 <w:i/>
                 <w:rtl/>
                 <w:lang w:val="en-US"/>
@@ -8466,7 +8351,7 @@
               <w:bidi/>
               <w:spacing w:line="360" w:lineRule="auto"/>
               <w:rPr>
-                <w:rFonts w:eastAsiaTheme="minorEastAsia" w:hint="cs"/>
+                <w:rFonts w:eastAsiaTheme="minorEastAsia"/>
                 <w:i/>
                 <w:rtl/>
                 <w:lang w:val="en-US"/>
@@ -8494,7 +8379,7 @@
               <w:bidi/>
               <w:spacing w:line="360" w:lineRule="auto"/>
               <w:rPr>
-                <w:rFonts w:eastAsiaTheme="minorEastAsia" w:hint="cs"/>
+                <w:rFonts w:eastAsiaTheme="minorEastAsia"/>
                 <w:i/>
                 <w:rtl/>
                 <w:lang w:val="en-US"/>
@@ -8513,7 +8398,7 @@
               <w:bidi/>
               <w:spacing w:line="360" w:lineRule="auto"/>
               <w:rPr>
-                <w:rFonts w:eastAsiaTheme="minorEastAsia" w:hint="cs"/>
+                <w:rFonts w:eastAsiaTheme="minorEastAsia"/>
                 <w:i/>
                 <w:rtl/>
                 <w:lang w:val="en-US"/>
@@ -8530,7 +8415,7 @@
               <w:bidi/>
               <w:spacing w:line="360" w:lineRule="auto"/>
               <w:rPr>
-                <w:rFonts w:eastAsiaTheme="minorEastAsia" w:hint="cs"/>
+                <w:rFonts w:eastAsiaTheme="minorEastAsia"/>
                 <w:i/>
                 <w:rtl/>
                 <w:lang w:val="en-US"/>
@@ -8558,7 +8443,7 @@
               <w:bidi/>
               <w:spacing w:line="360" w:lineRule="auto"/>
               <w:rPr>
-                <w:rFonts w:eastAsiaTheme="minorEastAsia" w:hint="cs"/>
+                <w:rFonts w:eastAsiaTheme="minorEastAsia"/>
                 <w:i/>
                 <w:rtl/>
                 <w:lang w:val="en-US"/>
@@ -8586,7 +8471,7 @@
               <w:bidi/>
               <w:spacing w:line="360" w:lineRule="auto"/>
               <w:rPr>
-                <w:rFonts w:eastAsiaTheme="minorEastAsia" w:hint="cs"/>
+                <w:rFonts w:eastAsiaTheme="minorEastAsia"/>
                 <w:i/>
                 <w:rtl/>
                 <w:lang w:val="en-US"/>
@@ -8642,7 +8527,7 @@
               <w:bidi/>
               <w:spacing w:line="360" w:lineRule="auto"/>
               <w:rPr>
-                <w:rFonts w:eastAsiaTheme="minorEastAsia" w:hint="cs"/>
+                <w:rFonts w:eastAsiaTheme="minorEastAsia"/>
                 <w:i/>
                 <w:rtl/>
                 <w:lang w:val="en-US"/>
@@ -8659,7 +8544,7 @@
               <w:bidi/>
               <w:spacing w:line="360" w:lineRule="auto"/>
               <w:rPr>
-                <w:rFonts w:eastAsiaTheme="minorEastAsia" w:hint="cs"/>
+                <w:rFonts w:eastAsiaTheme="minorEastAsia"/>
                 <w:i/>
                 <w:rtl/>
                 <w:lang w:val="en-US"/>
@@ -8676,7 +8561,7 @@
               <w:bidi/>
               <w:spacing w:line="360" w:lineRule="auto"/>
               <w:rPr>
-                <w:rFonts w:eastAsiaTheme="minorEastAsia" w:hint="cs"/>
+                <w:rFonts w:eastAsiaTheme="minorEastAsia"/>
                 <w:i/>
                 <w:rtl/>
                 <w:lang w:val="en-US"/>
@@ -8728,7 +8613,7 @@
               <w:bidi/>
               <w:spacing w:line="360" w:lineRule="auto"/>
               <w:rPr>
-                <w:rFonts w:eastAsiaTheme="minorEastAsia" w:hint="cs"/>
+                <w:rFonts w:eastAsiaTheme="minorEastAsia"/>
                 <w:i/>
                 <w:rtl/>
                 <w:lang w:val="en-US"/>
@@ -8758,7 +8643,7 @@
               <w:bidi/>
               <w:spacing w:line="360" w:lineRule="auto"/>
               <w:rPr>
-                <w:rFonts w:eastAsiaTheme="minorEastAsia" w:hint="cs"/>
+                <w:rFonts w:eastAsiaTheme="minorEastAsia"/>
                 <w:i/>
                 <w:rtl/>
                 <w:lang w:val="en-US"/>
@@ -8775,59 +8660,7 @@
               <w:bidi/>
               <w:spacing w:line="360" w:lineRule="auto"/>
               <w:rPr>
-                <w:rFonts w:eastAsiaTheme="minorEastAsia" w:hint="cs"/>
-                <w:i/>
-                <w:rtl/>
-                <w:lang w:val="en-US"/>
-              </w:rPr>
-            </w:pPr>
-            <m:oMathPara>
-              <m:oMath>
-                <m:r>
-                  <w:rPr>
-                    <w:rFonts w:ascii="Cambria Math" w:eastAsiaTheme="minorEastAsia" w:hAnsi="Cambria Math"/>
-                    <w:lang w:val="en-US"/>
-                  </w:rPr>
-                  <m:t>B</m:t>
-                </m:r>
-                <m:r>
-                  <w:rPr>
-                    <w:rFonts w:ascii="Cambria Math" w:eastAsiaTheme="minorEastAsia" w:hAnsi="Cambria Math"/>
-                    <w:lang w:val="en-US"/>
-                  </w:rPr>
-                  <m:t>→ε</m:t>
-                </m:r>
-              </m:oMath>
-            </m:oMathPara>
-          </w:p>
-        </w:tc>
-        <w:tc>
-          <w:tcPr>
-            <w:tcW w:w="1870" w:type="dxa"/>
-          </w:tcPr>
-          <w:p>
-            <w:pPr>
-              <w:bidi/>
-              <w:spacing w:line="360" w:lineRule="auto"/>
-              <w:rPr>
-                <w:rFonts w:eastAsiaTheme="minorEastAsia" w:hint="cs"/>
-                <w:i/>
-                <w:rtl/>
-                <w:lang w:val="en-US"/>
-              </w:rPr>
-            </w:pPr>
-          </w:p>
-        </w:tc>
-        <w:tc>
-          <w:tcPr>
-            <w:tcW w:w="1870" w:type="dxa"/>
-          </w:tcPr>
-          <w:p>
-            <w:pPr>
-              <w:bidi/>
-              <w:spacing w:line="360" w:lineRule="auto"/>
-              <w:rPr>
-                <w:rFonts w:eastAsiaTheme="minorEastAsia" w:hint="cs"/>
+                <w:rFonts w:eastAsiaTheme="minorEastAsia"/>
                 <w:i/>
                 <w:rtl/>
                 <w:lang w:val="en-US"/>
@@ -8855,7 +8688,52 @@
               <w:bidi/>
               <w:spacing w:line="360" w:lineRule="auto"/>
               <w:rPr>
-                <w:rFonts w:eastAsiaTheme="minorEastAsia" w:hint="cs"/>
+                <w:rFonts w:eastAsiaTheme="minorEastAsia"/>
+                <w:i/>
+                <w:rtl/>
+                <w:lang w:val="en-US"/>
+              </w:rPr>
+            </w:pPr>
+          </w:p>
+        </w:tc>
+        <w:tc>
+          <w:tcPr>
+            <w:tcW w:w="1870" w:type="dxa"/>
+          </w:tcPr>
+          <w:p>
+            <w:pPr>
+              <w:bidi/>
+              <w:spacing w:line="360" w:lineRule="auto"/>
+              <w:rPr>
+                <w:rFonts w:eastAsiaTheme="minorEastAsia"/>
+                <w:i/>
+                <w:rtl/>
+                <w:lang w:val="en-US"/>
+              </w:rPr>
+            </w:pPr>
+            <m:oMathPara>
+              <m:oMath>
+                <m:r>
+                  <w:rPr>
+                    <w:rFonts w:ascii="Cambria Math" w:eastAsiaTheme="minorEastAsia" w:hAnsi="Cambria Math"/>
+                    <w:lang w:val="en-US"/>
+                  </w:rPr>
+                  <m:t>B→ε</m:t>
+                </m:r>
+              </m:oMath>
+            </m:oMathPara>
+          </w:p>
+        </w:tc>
+        <w:tc>
+          <w:tcPr>
+            <w:tcW w:w="1870" w:type="dxa"/>
+          </w:tcPr>
+          <w:p>
+            <w:pPr>
+              <w:bidi/>
+              <w:spacing w:line="360" w:lineRule="auto"/>
+              <w:rPr>
+                <w:rFonts w:eastAsiaTheme="minorEastAsia"/>
                 <w:i/>
                 <w:rtl/>
                 <w:lang w:val="en-US"/>
@@ -8885,7 +8763,7 @@
               <w:bidi/>
               <w:spacing w:line="360" w:lineRule="auto"/>
               <w:rPr>
-                <w:rFonts w:eastAsiaTheme="minorEastAsia" w:hint="cs"/>
+                <w:rFonts w:eastAsiaTheme="minorEastAsia"/>
                 <w:i/>
                 <w:rtl/>
                 <w:lang w:val="en-US"/>
@@ -8902,7 +8780,7 @@
               <w:bidi/>
               <w:spacing w:line="360" w:lineRule="auto"/>
               <w:rPr>
-                <w:rFonts w:eastAsiaTheme="minorEastAsia" w:hint="cs"/>
+                <w:rFonts w:eastAsiaTheme="minorEastAsia"/>
                 <w:i/>
                 <w:rtl/>
                 <w:lang w:val="en-US"/>
@@ -8930,7 +8808,7 @@
               <w:bidi/>
               <w:spacing w:line="360" w:lineRule="auto"/>
               <w:rPr>
-                <w:rFonts w:eastAsiaTheme="minorEastAsia" w:hint="cs"/>
+                <w:rFonts w:eastAsiaTheme="minorEastAsia"/>
                 <w:i/>
                 <w:rtl/>
                 <w:lang w:val="en-US"/>
@@ -8947,7 +8825,7 @@
               <w:bidi/>
               <w:spacing w:line="360" w:lineRule="auto"/>
               <w:rPr>
-                <w:rFonts w:eastAsiaTheme="minorEastAsia" w:hint="cs"/>
+                <w:rFonts w:eastAsiaTheme="minorEastAsia"/>
                 <w:i/>
                 <w:rtl/>
                 <w:lang w:val="en-US"/>
@@ -8975,7 +8853,7 @@
               <w:bidi/>
               <w:spacing w:line="360" w:lineRule="auto"/>
               <w:rPr>
-                <w:rFonts w:eastAsiaTheme="minorEastAsia" w:hint="cs"/>
+                <w:rFonts w:eastAsiaTheme="minorEastAsia"/>
                 <w:i/>
                 <w:rtl/>
                 <w:lang w:val="en-US"/>
@@ -9037,7 +8915,7 @@
             <w:pPr>
               <w:spacing w:line="360" w:lineRule="auto"/>
               <w:rPr>
-                <w:rFonts w:eastAsiaTheme="minorEastAsia" w:hint="cs"/>
+                <w:rFonts w:eastAsiaTheme="minorEastAsia"/>
                 <w:i/>
                 <w:lang w:val="en-US"/>
               </w:rPr>
@@ -9060,7 +8938,7 @@
             <w:pPr>
               <w:spacing w:line="360" w:lineRule="auto"/>
               <w:rPr>
-                <w:rFonts w:eastAsiaTheme="minorEastAsia" w:hint="cs"/>
+                <w:rFonts w:eastAsiaTheme="minorEastAsia"/>
                 <w:i/>
                 <w:lang w:val="en-US"/>
               </w:rPr>
@@ -9083,7 +8961,7 @@
             <w:pPr>
               <w:spacing w:line="360" w:lineRule="auto"/>
               <w:rPr>
-                <w:rFonts w:eastAsiaTheme="minorEastAsia" w:hint="cs"/>
+                <w:rFonts w:eastAsiaTheme="minorEastAsia"/>
                 <w:i/>
                 <w:lang w:val="en-US"/>
               </w:rPr>
@@ -9108,7 +8986,7 @@
             <w:pPr>
               <w:spacing w:line="360" w:lineRule="auto"/>
               <w:rPr>
-                <w:rFonts w:eastAsiaTheme="minorEastAsia" w:hint="cs"/>
+                <w:rFonts w:eastAsiaTheme="minorEastAsia"/>
                 <w:i/>
                 <w:lang w:val="en-US"/>
               </w:rPr>
@@ -9134,7 +9012,7 @@
             <w:pPr>
               <w:spacing w:line="360" w:lineRule="auto"/>
               <w:rPr>
-                <w:rFonts w:eastAsiaTheme="minorEastAsia" w:hint="cs"/>
+                <w:rFonts w:eastAsiaTheme="minorEastAsia"/>
                 <w:i/>
                 <w:lang w:val="en-US"/>
               </w:rPr>
@@ -9195,7 +9073,7 @@
             <w:pPr>
               <w:spacing w:line="360" w:lineRule="auto"/>
               <w:rPr>
-                <w:rFonts w:eastAsiaTheme="minorEastAsia" w:hint="cs"/>
+                <w:rFonts w:eastAsiaTheme="minorEastAsia"/>
                 <w:i/>
                 <w:lang w:val="en-US"/>
               </w:rPr>
@@ -9221,7 +9099,7 @@
             <w:pPr>
               <w:spacing w:line="360" w:lineRule="auto"/>
               <w:rPr>
-                <w:rFonts w:eastAsiaTheme="minorEastAsia" w:hint="cs"/>
+                <w:rFonts w:eastAsiaTheme="minorEastAsia"/>
                 <w:i/>
                 <w:lang w:val="en-US"/>
               </w:rPr>
@@ -9257,7 +9135,7 @@
             <w:pPr>
               <w:spacing w:line="360" w:lineRule="auto"/>
               <w:rPr>
-                <w:rFonts w:eastAsiaTheme="minorEastAsia" w:hint="cs"/>
+                <w:rFonts w:eastAsiaTheme="minorEastAsia"/>
                 <w:i/>
                 <w:lang w:val="en-US"/>
               </w:rPr>
@@ -9318,7 +9196,7 @@
             <w:pPr>
               <w:spacing w:line="360" w:lineRule="auto"/>
               <w:rPr>
-                <w:rFonts w:eastAsiaTheme="minorEastAsia" w:hint="cs"/>
+                <w:rFonts w:eastAsiaTheme="minorEastAsia"/>
                 <w:i/>
                 <w:lang w:val="en-US"/>
               </w:rPr>
@@ -9354,7 +9232,7 @@
             <w:pPr>
               <w:spacing w:line="360" w:lineRule="auto"/>
               <w:rPr>
-                <w:rFonts w:eastAsiaTheme="minorEastAsia" w:hint="cs"/>
+                <w:rFonts w:eastAsiaTheme="minorEastAsia"/>
                 <w:i/>
                 <w:lang w:val="en-US"/>
               </w:rPr>
@@ -9388,7 +9266,7 @@
             <w:pPr>
               <w:spacing w:line="360" w:lineRule="auto"/>
               <w:rPr>
-                <w:rFonts w:eastAsiaTheme="minorEastAsia" w:hint="cs"/>
+                <w:rFonts w:eastAsiaTheme="minorEastAsia"/>
                 <w:i/>
                 <w:lang w:val="en-US"/>
               </w:rPr>
@@ -9424,7 +9302,7 @@
             <w:pPr>
               <w:spacing w:line="360" w:lineRule="auto"/>
               <w:rPr>
-                <w:rFonts w:eastAsiaTheme="minorEastAsia" w:hint="cs"/>
+                <w:rFonts w:eastAsiaTheme="minorEastAsia"/>
                 <w:i/>
                 <w:lang w:val="en-US"/>
               </w:rPr>
@@ -9460,7 +9338,7 @@
             <w:pPr>
               <w:spacing w:line="360" w:lineRule="auto"/>
               <w:rPr>
-                <w:rFonts w:eastAsiaTheme="minorEastAsia" w:hint="cs"/>
+                <w:rFonts w:eastAsiaTheme="minorEastAsia"/>
                 <w:i/>
                 <w:lang w:val="en-US"/>
               </w:rPr>
@@ -9494,7 +9372,7 @@
             <w:pPr>
               <w:spacing w:line="360" w:lineRule="auto"/>
               <w:rPr>
-                <w:rFonts w:eastAsiaTheme="minorEastAsia" w:hint="cs"/>
+                <w:rFonts w:eastAsiaTheme="minorEastAsia"/>
                 <w:i/>
                 <w:lang w:val="en-US"/>
               </w:rPr>
@@ -9520,7 +9398,7 @@
             <w:pPr>
               <w:spacing w:line="360" w:lineRule="auto"/>
               <w:rPr>
-                <w:rFonts w:eastAsiaTheme="minorEastAsia" w:hint="cs"/>
+                <w:rFonts w:eastAsiaTheme="minorEastAsia"/>
                 <w:i/>
                 <w:lang w:val="en-US"/>
               </w:rPr>
@@ -9556,7 +9434,7 @@
             <w:pPr>
               <w:spacing w:line="360" w:lineRule="auto"/>
               <w:rPr>
-                <w:rFonts w:eastAsiaTheme="minorEastAsia" w:hint="cs"/>
+                <w:rFonts w:eastAsiaTheme="minorEastAsia"/>
                 <w:i/>
                 <w:lang w:val="en-US"/>
               </w:rPr>
@@ -9590,7 +9468,7 @@
             <w:pPr>
               <w:spacing w:line="360" w:lineRule="auto"/>
               <w:rPr>
-                <w:rFonts w:eastAsiaTheme="minorEastAsia" w:hint="cs"/>
+                <w:rFonts w:eastAsiaTheme="minorEastAsia"/>
                 <w:i/>
                 <w:lang w:val="en-US"/>
               </w:rPr>
@@ -9616,7 +9494,7 @@
             <w:pPr>
               <w:spacing w:line="360" w:lineRule="auto"/>
               <w:rPr>
-                <w:rFonts w:eastAsiaTheme="minorEastAsia" w:hint="cs"/>
+                <w:rFonts w:eastAsiaTheme="minorEastAsia"/>
                 <w:i/>
                 <w:lang w:val="en-US"/>
               </w:rPr>
@@ -9652,7 +9530,7 @@
             <w:pPr>
               <w:spacing w:line="360" w:lineRule="auto"/>
               <w:rPr>
-                <w:rFonts w:eastAsiaTheme="minorEastAsia" w:hint="cs"/>
+                <w:rFonts w:eastAsiaTheme="minorEastAsia"/>
                 <w:i/>
                 <w:lang w:val="en-US"/>
               </w:rPr>
@@ -10068,7 +9946,7 @@
         <w:bidi/>
         <w:spacing w:line="360" w:lineRule="auto"/>
         <w:rPr>
-          <w:rFonts w:eastAsiaTheme="minorEastAsia" w:hint="cs"/>
+          <w:rFonts w:eastAsiaTheme="minorEastAsia"/>
           <w:i/>
           <w:rtl/>
           <w:lang w:val="en-US"/>
@@ -10752,6 +10630,7 @@
   <w:style w:type="character" w:default="1" w:styleId="DefaultParagraphFont">
     <w:name w:val="Default Paragraph Font"/>
     <w:uiPriority w:val="1"/>
+    <w:semiHidden/>
     <w:unhideWhenUsed/>
   </w:style>
   <w:style w:type="table" w:default="1" w:styleId="TableNormal">

</xml_diff>